<commit_message>
"Update to make more mobile friendly"
</commit_message>
<xml_diff>
--- a/images/editing-cat-photos.docx
+++ b/images/editing-cat-photos.docx
@@ -676,6 +676,120 @@
           <w:lang w:val="en-US"/>
         </w:rPr>
       </w:pPr>
+      <w:r>
+        <w:rPr>
+          <w:noProof/>
+        </w:rPr>
+        <w:lastRenderedPageBreak/>
+        <w:drawing>
+          <wp:anchor distT="0" distB="0" distL="114300" distR="114300" simplePos="0" relativeHeight="251669504" behindDoc="0" locked="0" layoutInCell="1" allowOverlap="1" wp14:anchorId="2ADB3743" wp14:editId="6E33B9EB">
+            <wp:simplePos x="0" y="0"/>
+            <wp:positionH relativeFrom="column">
+              <wp:posOffset>2269127</wp:posOffset>
+            </wp:positionH>
+            <wp:positionV relativeFrom="paragraph">
+              <wp:posOffset>2214880</wp:posOffset>
+            </wp:positionV>
+            <wp:extent cx="2086181" cy="490216"/>
+            <wp:effectExtent l="0" t="0" r="0" b="5715"/>
+            <wp:wrapNone/>
+            <wp:docPr id="6" name="Picture 6" descr="Text, letter&#10;&#10;Description automatically generated"/>
+            <wp:cNvGraphicFramePr>
+              <a:graphicFrameLocks xmlns:a="http://schemas.openxmlformats.org/drawingml/2006/main" noChangeAspect="1"/>
+            </wp:cNvGraphicFramePr>
+            <a:graphic xmlns:a="http://schemas.openxmlformats.org/drawingml/2006/main">
+              <a:graphicData uri="http://schemas.openxmlformats.org/drawingml/2006/picture">
+                <pic:pic xmlns:pic="http://schemas.openxmlformats.org/drawingml/2006/picture">
+                  <pic:nvPicPr>
+                    <pic:cNvPr id="10" name="Picture 10" descr="Text, letter&#10;&#10;Description automatically generated"/>
+                    <pic:cNvPicPr/>
+                  </pic:nvPicPr>
+                  <pic:blipFill>
+                    <a:blip r:embed="rId12" cstate="print">
+                      <a:extLst>
+                        <a:ext uri="{28A0092B-C50C-407E-A947-70E740481C1C}">
+                          <a14:useLocalDpi xmlns:a14="http://schemas.microsoft.com/office/drawing/2010/main" val="0"/>
+                        </a:ext>
+                      </a:extLst>
+                    </a:blip>
+                    <a:stretch>
+                      <a:fillRect/>
+                    </a:stretch>
+                  </pic:blipFill>
+                  <pic:spPr>
+                    <a:xfrm>
+                      <a:off x="0" y="0"/>
+                      <a:ext cx="2086181" cy="490216"/>
+                    </a:xfrm>
+                    <a:prstGeom prst="rect">
+                      <a:avLst/>
+                    </a:prstGeom>
+                  </pic:spPr>
+                </pic:pic>
+              </a:graphicData>
+            </a:graphic>
+            <wp14:sizeRelH relativeFrom="margin">
+              <wp14:pctWidth>0</wp14:pctWidth>
+            </wp14:sizeRelH>
+            <wp14:sizeRelV relativeFrom="margin">
+              <wp14:pctHeight>0</wp14:pctHeight>
+            </wp14:sizeRelV>
+          </wp:anchor>
+        </w:drawing>
+      </w:r>
+      <w:r>
+        <w:rPr>
+          <w:noProof/>
+        </w:rPr>
+        <w:drawing>
+          <wp:inline distT="0" distB="0" distL="0" distR="0" wp14:anchorId="12770C09" wp14:editId="7C15733B">
+            <wp:extent cx="5731510" cy="2867025"/>
+            <wp:effectExtent l="0" t="0" r="2540" b="9525"/>
+            <wp:docPr id="2" name="Picture 2" descr="A picture containing cat, mammal, domestic cat, looking&#10;&#10;Description automatically generated"/>
+            <wp:cNvGraphicFramePr>
+              <a:graphicFrameLocks xmlns:a="http://schemas.openxmlformats.org/drawingml/2006/main" noChangeAspect="1"/>
+            </wp:cNvGraphicFramePr>
+            <a:graphic xmlns:a="http://schemas.openxmlformats.org/drawingml/2006/main">
+              <a:graphicData uri="http://schemas.openxmlformats.org/drawingml/2006/picture">
+                <pic:pic xmlns:pic="http://schemas.openxmlformats.org/drawingml/2006/picture">
+                  <pic:nvPicPr>
+                    <pic:cNvPr id="11" name="Picture 11" descr="A picture containing cat, mammal, domestic cat, looking&#10;&#10;Description automatically generated"/>
+                    <pic:cNvPicPr>
+                      <a:picLocks noChangeAspect="1" noChangeArrowheads="1"/>
+                    </pic:cNvPicPr>
+                  </pic:nvPicPr>
+                  <pic:blipFill>
+                    <a:blip r:embed="rId13">
+                      <a:extLst>
+                        <a:ext uri="{28A0092B-C50C-407E-A947-70E740481C1C}">
+                          <a14:useLocalDpi xmlns:a14="http://schemas.microsoft.com/office/drawing/2010/main" val="0"/>
+                        </a:ext>
+                      </a:extLst>
+                    </a:blip>
+                    <a:srcRect/>
+                    <a:stretch>
+                      <a:fillRect/>
+                    </a:stretch>
+                  </pic:blipFill>
+                  <pic:spPr bwMode="auto">
+                    <a:xfrm>
+                      <a:off x="0" y="0"/>
+                      <a:ext cx="5731510" cy="2867025"/>
+                    </a:xfrm>
+                    <a:prstGeom prst="rect">
+                      <a:avLst/>
+                    </a:prstGeom>
+                    <a:noFill/>
+                    <a:ln>
+                      <a:noFill/>
+                    </a:ln>
+                  </pic:spPr>
+                </pic:pic>
+              </a:graphicData>
+            </a:graphic>
+          </wp:inline>
+        </w:drawing>
+      </w:r>
     </w:p>
     <w:p>
       <w:pPr>

</xml_diff>